<commit_message>
finished first assignment report
</commit_message>
<xml_diff>
--- a/Portfolio assignment.docx
+++ b/Portfolio assignment.docx
@@ -18,10 +18,10 @@
         <w:t>e</w:t>
       </w:r>
       <w:r>
-        <w:t xml:space="preserve"> from previous assignments, specifically the OpenStack heat configuration.</w:t>
-      </w:r>
-      <w:r>
-        <w:t xml:space="preserve"> I am also going to be using the sample </w:t>
+        <w:t xml:space="preserve"> from previous assignments, specifically the </w:t>
+      </w:r>
+      <w:r>
+        <w:t xml:space="preserve">sample </w:t>
       </w:r>
       <w:r>
         <w:t>docker project so that I have something to deploy.</w:t>
@@ -33,7 +33,7 @@
         <w:t xml:space="preserve">Testing: </w:t>
       </w:r>
       <w:r>
-        <w:t>I am going to be doing unit tests in python. There is currently not a lot of code in the project to test, but maybe I will do some sample testing for the purpose of this project.</w:t>
+        <w:t>I have not decided how I am going to do the testing yet.</w:t>
       </w:r>
     </w:p>
     <w:p/>
@@ -45,23 +45,20 @@
         <w:t>to</w:t>
       </w:r>
       <w:r>
-        <w:t xml:space="preserve"> describe the GitHub actions, so that whenever I push to the main branch of the repository, the actions will be performed. The actions that I am planning on making it do, is connect to OpenStack and create the infrastructure defined in the heat template.</w:t>
+        <w:t xml:space="preserve"> describe the GitHub actions, so that whenever I push to the main branch of the repository, the actions will be performed. The actions that I am planning on making it do, is connect to </w:t>
+      </w:r>
+      <w:r>
+        <w:t>a Google Cloud server, pull the latest code from the repo and build and run a new docker container.</w:t>
       </w:r>
     </w:p>
     <w:p/>
     <w:p>
-      <w:pPr>
-        <w:jc w:val="center"/>
-      </w:pPr>
-      <w:r>
-        <w:rPr>
-          <w:noProof/>
-        </w:rPr>
+      <w:r>
         <w:drawing>
-          <wp:inline distT="0" distB="0" distL="0" distR="0" wp14:anchorId="42ACB6A9" wp14:editId="5E8430E3">
-            <wp:extent cx="5760720" cy="1452245"/>
-            <wp:effectExtent l="0" t="0" r="0" b="0"/>
-            <wp:docPr id="638454065" name="Bilde 1" descr="Et bilde som inneholder tekst, programvare, Multimedieprogramvare, skjermbilde&#10;&#10;Automatisk generert beskrivelse"/>
+          <wp:inline distT="0" distB="0" distL="0" distR="0" wp14:anchorId="114C984C" wp14:editId="127A59AD">
+            <wp:extent cx="5760720" cy="3026410"/>
+            <wp:effectExtent l="0" t="0" r="0" b="2540"/>
+            <wp:docPr id="1812083366" name="Bilde 1" descr="Et bilde som inneholder tekst, skjermbilde, programvare, Multimedieprogramvare&#10;&#10;Automatisk generert beskrivelse"/>
             <wp:cNvGraphicFramePr>
               <a:graphicFrameLocks xmlns:a="http://schemas.openxmlformats.org/drawingml/2006/main" noChangeAspect="1"/>
             </wp:cNvGraphicFramePr>
@@ -69,7 +66,7 @@
               <a:graphicData uri="http://schemas.openxmlformats.org/drawingml/2006/picture">
                 <pic:pic xmlns:pic="http://schemas.openxmlformats.org/drawingml/2006/picture">
                   <pic:nvPicPr>
-                    <pic:cNvPr id="638454065" name="Bilde 1" descr="Et bilde som inneholder tekst, programvare, Multimedieprogramvare, skjermbilde&#10;&#10;Automatisk generert beskrivelse"/>
+                    <pic:cNvPr id="1812083366" name="Bilde 1" descr="Et bilde som inneholder tekst, skjermbilde, programvare, Multimedieprogramvare&#10;&#10;Automatisk generert beskrivelse"/>
                     <pic:cNvPicPr/>
                   </pic:nvPicPr>
                   <pic:blipFill>
@@ -81,7 +78,7 @@
                   <pic:spPr>
                     <a:xfrm>
                       <a:off x="0" y="0"/>
-                      <a:ext cx="5760720" cy="1452245"/>
+                      <a:ext cx="5760720" cy="3026410"/>
                     </a:xfrm>
                     <a:prstGeom prst="rect">
                       <a:avLst/>
@@ -97,6 +94,11 @@
     <w:p>
       <w:pPr>
         <w:jc w:val="center"/>
+      </w:pPr>
+    </w:p>
+    <w:p>
+      <w:pPr>
+        <w:jc w:val="center"/>
         <w:rPr>
           <w:rStyle w:val="Svakutheving"/>
         </w:rPr>
@@ -105,13 +107,13 @@
         <w:rPr>
           <w:rStyle w:val="Svakutheving"/>
         </w:rPr>
-        <w:t>The current state of the repository</w:t>
+        <w:t xml:space="preserve">The </w:t>
       </w:r>
       <w:r>
         <w:rPr>
           <w:rStyle w:val="Svakutheving"/>
         </w:rPr>
-        <w:t>.</w:t>
+        <w:t>GitHub actions workflow.</w:t>
       </w:r>
     </w:p>
     <w:sectPr>

</xml_diff>